<commit_message>
V1 prototype, very basic behaviour
</commit_message>
<xml_diff>
--- a/Requirements.docx
+++ b/Requirements.docx
@@ -240,6 +240,85 @@
       </w:r>
     </w:p>
     <w:p>
+      <w:r>
+        <w:t xml:space="preserve">***The robot currently has a very poor method of performing 180 degree turns. It simply just turns for a set amount of time. </w:t>
+      </w:r>
+    </w:p>
+    <w:p>
+      <w:r>
+        <w:t>Two alternatives:</w:t>
+      </w:r>
+    </w:p>
+    <w:p>
+      <w:pPr>
+        <w:pStyle w:val="ListParagraph"/>
+        <w:numPr>
+          <w:ilvl w:val="0"/>
+          <w:numId w:val="5"/>
+        </w:numPr>
+      </w:pPr>
+      <w:r>
+        <w:t xml:space="preserve">Rotation encoder for the wheel so we can precisely measure the amount the wheel is </w:t>
+      </w:r>
+      <w:proofErr w:type="gramStart"/>
+      <w:r>
+        <w:t>actually turning</w:t>
+      </w:r>
+      <w:proofErr w:type="gramEnd"/>
+    </w:p>
+    <w:p>
+      <w:pPr>
+        <w:pStyle w:val="ListParagraph"/>
+        <w:numPr>
+          <w:ilvl w:val="1"/>
+          <w:numId w:val="5"/>
+        </w:numPr>
+      </w:pPr>
+      <w:r>
+        <w:t xml:space="preserve">One potential downside is that depending on the surface, the system itself may </w:t>
+      </w:r>
+      <w:proofErr w:type="gramStart"/>
+      <w:r>
+        <w:t>actually gain</w:t>
+      </w:r>
+      <w:proofErr w:type="gramEnd"/>
+      <w:r>
+        <w:t xml:space="preserve"> a variable amount of rotation. I.e. tires may slip out</w:t>
+      </w:r>
+    </w:p>
+    <w:p>
+      <w:pPr>
+        <w:pStyle w:val="ListParagraph"/>
+        <w:numPr>
+          <w:ilvl w:val="0"/>
+          <w:numId w:val="5"/>
+        </w:numPr>
+      </w:pPr>
+      <w:r>
+        <w:t xml:space="preserve">Compass module along with Arduino’s </w:t>
+      </w:r>
+      <w:proofErr w:type="gramStart"/>
+      <w:r>
+        <w:t>turn(</w:t>
+      </w:r>
+      <w:proofErr w:type="gramEnd"/>
+      <w:r>
+        <w:t>) method to perform turns based on compass</w:t>
+      </w:r>
+    </w:p>
+    <w:p>
+      <w:pPr>
+        <w:pStyle w:val="ListParagraph"/>
+        <w:numPr>
+          <w:ilvl w:val="1"/>
+          <w:numId w:val="5"/>
+        </w:numPr>
+      </w:pPr>
+      <w:r>
+        <w:t>One potential downside is that magnets can throw off the compass module</w:t>
+      </w:r>
+    </w:p>
+    <w:p>
       <w:pPr>
         <w:rPr>
           <w:sz w:val="28"/>
@@ -280,7 +359,10 @@
       </w:r>
       <w:proofErr w:type="spellEnd"/>
       <w:r>
-        <w:t xml:space="preserve"> baseplate, there is </w:t>
+        <w:t xml:space="preserve"> baseplate</w:t>
+      </w:r>
+      <w:r>
+        <w:t xml:space="preserve">. Could buy a chassis on amazon or even potentially 3d print one, public library offers 3d printing services. </w:t>
       </w:r>
     </w:p>
     <w:p/>
@@ -407,6 +489,12 @@
       </w:hyperlink>
     </w:p>
     <w:p>
+      <w:pPr>
+        <w:rPr>
+          <w:color w:val="0000FF"/>
+          <w:u w:val="single"/>
+        </w:rPr>
+      </w:pPr>
       <w:r>
         <w:t xml:space="preserve">very cheap Arduino based microcontroller with </w:t>
       </w:r>
@@ -455,6 +543,95 @@
 <file path=word/numbering.xml><?xml version="1.0" encoding="utf-8"?>
 <w:numbering xmlns:wpc="http://schemas.microsoft.com/office/word/2010/wordprocessingCanvas" xmlns:cx="http://schemas.microsoft.com/office/drawing/2014/chartex" xmlns:cx1="http://schemas.microsoft.com/office/drawing/2015/9/8/chartex" xmlns:cx2="http://schemas.microsoft.com/office/drawing/2015/10/21/chartex" xmlns:cx3="http://schemas.microsoft.com/office/drawing/2016/5/9/chartex" xmlns:cx4="http://schemas.microsoft.com/office/drawing/2016/5/10/chartex" xmlns:cx5="http://schemas.microsoft.com/office/drawing/2016/5/11/chartex" xmlns:cx6="http://schemas.microsoft.com/office/drawing/2016/5/12/chartex" xmlns:cx7="http://schemas.microsoft.com/office/drawing/2016/5/13/chartex" xmlns:cx8="http://schemas.microsoft.com/office/drawing/2016/5/14/chartex" xmlns:mc="http://schemas.openxmlformats.org/markup-compatibility/2006" xmlns:aink="http://schemas.microsoft.com/office/drawing/2016/ink" xmlns:am3d="http://schemas.microsoft.com/office/drawing/2017/model3d" xmlns:o="urn:schemas-microsoft-com:office:office" xmlns:r="http://schemas.openxmlformats.org/officeDocument/2006/relationships" xmlns:m="http://schemas.openxmlformats.org/officeDocument/2006/math" xmlns:v="urn:schemas-microsoft-com:vml" xmlns:wp14="http://schemas.microsoft.com/office/word/2010/wordprocessingDrawing" xmlns:wp="http://schemas.openxmlformats.org/drawingml/2006/wordprocessingDrawing" xmlns:w10="urn:schemas-microsoft-com:office:word" xmlns:w="http://schemas.openxmlformats.org/wordprocessingml/2006/main" xmlns:w14="http://schemas.microsoft.com/office/word/2010/wordml" xmlns:w15="http://schemas.microsoft.com/office/word/2012/wordml" xmlns:w16cex="http://schemas.microsoft.com/office/word/2018/wordml/cex" xmlns:w16cid="http://schemas.microsoft.com/office/word/2016/wordml/cid" xmlns:w16="http://schemas.microsoft.com/office/word/2018/wordml" xmlns:w16se="http://schemas.microsoft.com/office/word/2015/wordml/symex" xmlns:wpg="http://schemas.microsoft.com/office/word/2010/wordprocessingGroup" xmlns:wpi="http://schemas.microsoft.com/office/word/2010/wordprocessingInk" xmlns:wne="http://schemas.microsoft.com/office/word/2006/wordml" xmlns:wps="http://schemas.microsoft.com/office/word/2010/wordprocessingShape" mc:Ignorable="w14 w15 w16se w16cid w16 w16cex wp14">
   <w:abstractNum w:abstractNumId="0" w15:restartNumberingAfterBreak="0">
+    <w:nsid w:val="25590302"/>
+    <w:multiLevelType w:val="hybridMultilevel"/>
+    <w:tmpl w:val="4C9206AC"/>
+    <w:lvl w:ilvl="0" w:tplc="10090011">
+      <w:start w:val="1"/>
+      <w:numFmt w:val="decimal"/>
+      <w:lvlText w:val="%1)"/>
+      <w:lvlJc w:val="left"/>
+      <w:pPr>
+        <w:ind w:left="720" w:hanging="360"/>
+      </w:pPr>
+      <w:rPr>
+        <w:rFonts w:hint="default"/>
+      </w:rPr>
+    </w:lvl>
+    <w:lvl w:ilvl="1" w:tplc="10090019">
+      <w:start w:val="1"/>
+      <w:numFmt w:val="lowerLetter"/>
+      <w:lvlText w:val="%2."/>
+      <w:lvlJc w:val="left"/>
+      <w:pPr>
+        <w:ind w:left="1440" w:hanging="360"/>
+      </w:pPr>
+    </w:lvl>
+    <w:lvl w:ilvl="2" w:tplc="1009001B" w:tentative="1">
+      <w:start w:val="1"/>
+      <w:numFmt w:val="lowerRoman"/>
+      <w:lvlText w:val="%3."/>
+      <w:lvlJc w:val="right"/>
+      <w:pPr>
+        <w:ind w:left="2160" w:hanging="180"/>
+      </w:pPr>
+    </w:lvl>
+    <w:lvl w:ilvl="3" w:tplc="1009000F" w:tentative="1">
+      <w:start w:val="1"/>
+      <w:numFmt w:val="decimal"/>
+      <w:lvlText w:val="%4."/>
+      <w:lvlJc w:val="left"/>
+      <w:pPr>
+        <w:ind w:left="2880" w:hanging="360"/>
+      </w:pPr>
+    </w:lvl>
+    <w:lvl w:ilvl="4" w:tplc="10090019" w:tentative="1">
+      <w:start w:val="1"/>
+      <w:numFmt w:val="lowerLetter"/>
+      <w:lvlText w:val="%5."/>
+      <w:lvlJc w:val="left"/>
+      <w:pPr>
+        <w:ind w:left="3600" w:hanging="360"/>
+      </w:pPr>
+    </w:lvl>
+    <w:lvl w:ilvl="5" w:tplc="1009001B" w:tentative="1">
+      <w:start w:val="1"/>
+      <w:numFmt w:val="lowerRoman"/>
+      <w:lvlText w:val="%6."/>
+      <w:lvlJc w:val="right"/>
+      <w:pPr>
+        <w:ind w:left="4320" w:hanging="180"/>
+      </w:pPr>
+    </w:lvl>
+    <w:lvl w:ilvl="6" w:tplc="1009000F" w:tentative="1">
+      <w:start w:val="1"/>
+      <w:numFmt w:val="decimal"/>
+      <w:lvlText w:val="%7."/>
+      <w:lvlJc w:val="left"/>
+      <w:pPr>
+        <w:ind w:left="5040" w:hanging="360"/>
+      </w:pPr>
+    </w:lvl>
+    <w:lvl w:ilvl="7" w:tplc="10090019" w:tentative="1">
+      <w:start w:val="1"/>
+      <w:numFmt w:val="lowerLetter"/>
+      <w:lvlText w:val="%8."/>
+      <w:lvlJc w:val="left"/>
+      <w:pPr>
+        <w:ind w:left="5760" w:hanging="360"/>
+      </w:pPr>
+    </w:lvl>
+    <w:lvl w:ilvl="8" w:tplc="1009001B" w:tentative="1">
+      <w:start w:val="1"/>
+      <w:numFmt w:val="lowerRoman"/>
+      <w:lvlText w:val="%9."/>
+      <w:lvlJc w:val="right"/>
+      <w:pPr>
+        <w:ind w:left="6480" w:hanging="180"/>
+      </w:pPr>
+    </w:lvl>
+  </w:abstractNum>
+  <w:abstractNum w:abstractNumId="1" w15:restartNumberingAfterBreak="0">
     <w:nsid w:val="5D4E36A0"/>
     <w:multiLevelType w:val="hybridMultilevel"/>
     <w:tmpl w:val="201C1C28"/>
@@ -543,7 +720,7 @@
       </w:pPr>
     </w:lvl>
   </w:abstractNum>
-  <w:abstractNum w:abstractNumId="1" w15:restartNumberingAfterBreak="0">
+  <w:abstractNum w:abstractNumId="2" w15:restartNumberingAfterBreak="0">
     <w:nsid w:val="632F4420"/>
     <w:multiLevelType w:val="hybridMultilevel"/>
     <w:tmpl w:val="9A66A14A"/>
@@ -656,7 +833,7 @@
       </w:rPr>
     </w:lvl>
   </w:abstractNum>
-  <w:abstractNum w:abstractNumId="2" w15:restartNumberingAfterBreak="0">
+  <w:abstractNum w:abstractNumId="3" w15:restartNumberingAfterBreak="0">
     <w:nsid w:val="65913893"/>
     <w:multiLevelType w:val="hybridMultilevel"/>
     <w:tmpl w:val="39AE40C8"/>
@@ -745,7 +922,7 @@
       </w:pPr>
     </w:lvl>
   </w:abstractNum>
-  <w:abstractNum w:abstractNumId="3" w15:restartNumberingAfterBreak="0">
+  <w:abstractNum w:abstractNumId="4" w15:restartNumberingAfterBreak="0">
     <w:nsid w:val="674B686E"/>
     <w:multiLevelType w:val="hybridMultilevel"/>
     <w:tmpl w:val="44C6EDDE"/>
@@ -859,16 +1036,19 @@
     </w:lvl>
   </w:abstractNum>
   <w:num w:numId="1">
-    <w:abstractNumId w:val="0"/>
+    <w:abstractNumId w:val="1"/>
   </w:num>
   <w:num w:numId="2">
+    <w:abstractNumId w:val="3"/>
+  </w:num>
+  <w:num w:numId="3">
+    <w:abstractNumId w:val="4"/>
+  </w:num>
+  <w:num w:numId="4">
     <w:abstractNumId w:val="2"/>
   </w:num>
-  <w:num w:numId="3">
-    <w:abstractNumId w:val="3"/>
-  </w:num>
-  <w:num w:numId="4">
-    <w:abstractNumId w:val="1"/>
+  <w:num w:numId="5">
+    <w:abstractNumId w:val="0"/>
   </w:num>
 </w:numbering>
 </file>
@@ -996,6 +1176,7 @@
     <w:lsdException w:name="HTML Sample" w:semiHidden="1" w:unhideWhenUsed="1"/>
     <w:lsdException w:name="HTML Typewriter" w:semiHidden="1" w:unhideWhenUsed="1"/>
     <w:lsdException w:name="HTML Variable" w:semiHidden="1" w:unhideWhenUsed="1"/>
+    <w:lsdException w:name="Normal Table" w:semiHidden="1" w:unhideWhenUsed="1"/>
     <w:lsdException w:name="annotation subject" w:semiHidden="1" w:unhideWhenUsed="1"/>
     <w:lsdException w:name="No List" w:semiHidden="1" w:unhideWhenUsed="1"/>
     <w:lsdException w:name="Outline List 1" w:semiHidden="1" w:unhideWhenUsed="1"/>
@@ -1042,8 +1223,10 @@
     <w:lsdException w:name="Table Subtle 2" w:semiHidden="1" w:unhideWhenUsed="1"/>
     <w:lsdException w:name="Table Web 1" w:semiHidden="1" w:unhideWhenUsed="1"/>
     <w:lsdException w:name="Table Web 2" w:semiHidden="1" w:unhideWhenUsed="1"/>
+    <w:lsdException w:name="Table Web 3" w:semiHidden="1" w:unhideWhenUsed="1"/>
     <w:lsdException w:name="Balloon Text" w:semiHidden="1" w:unhideWhenUsed="1"/>
     <w:lsdException w:name="Table Grid" w:uiPriority="39"/>
+    <w:lsdException w:name="Table Theme" w:semiHidden="1" w:unhideWhenUsed="1"/>
     <w:lsdException w:name="Placeholder Text" w:semiHidden="1"/>
     <w:lsdException w:name="No Spacing" w:uiPriority="1" w:qFormat="1"/>
     <w:lsdException w:name="Light Shading" w:uiPriority="60"/>

</xml_diff>